<commit_message>
doc: ajuste no documento da declaracao de escopo
</commit_message>
<xml_diff>
--- a/docs/visao_Funcao_Comportamentos/taskSync_declaracaoDeEscopo_vrs_2.0.docx
+++ b/docs/visao_Funcao_Comportamentos/taskSync_declaracaoDeEscopo_vrs_2.0.docx
@@ -3816,6 +3816,47 @@
         <w:spacing w:line="360" w:lineRule="auto"/>
         <w:jc w:val="both"/>
         <w:rPr>
+          <w:rFonts w:ascii="Roboto" w:eastAsia="Roboto" w:hAnsi="Roboto" w:cs="Roboto"/>
+          <w:color w:val="0D0D0D"/>
+          <w:sz w:val="24"/>
+          <w:szCs w:val="24"/>
+        </w:rPr>
+      </w:pPr>
+      <w:r>
+        <w:rPr>
+          <w:rFonts w:ascii="Roboto" w:eastAsia="Roboto" w:hAnsi="Roboto" w:cs="Roboto"/>
+          <w:color w:val="0D0D0D"/>
+          <w:sz w:val="24"/>
+          <w:szCs w:val="24"/>
+        </w:rPr>
+        <w:t xml:space="preserve">    5.2 50% Front </w:t>
+      </w:r>
+      <w:proofErr w:type="spellStart"/>
+      <w:r>
+        <w:rPr>
+          <w:rFonts w:ascii="Roboto" w:eastAsia="Roboto" w:hAnsi="Roboto" w:cs="Roboto"/>
+          <w:color w:val="0D0D0D"/>
+          <w:sz w:val="24"/>
+          <w:szCs w:val="24"/>
+        </w:rPr>
+        <w:t>End</w:t>
+      </w:r>
+      <w:proofErr w:type="spellEnd"/>
+      <w:r>
+        <w:rPr>
+          <w:rFonts w:ascii="Roboto" w:eastAsia="Roboto" w:hAnsi="Roboto" w:cs="Roboto"/>
+          <w:color w:val="0D0D0D"/>
+          <w:sz w:val="24"/>
+          <w:szCs w:val="24"/>
+        </w:rPr>
+        <w:t xml:space="preserve"> projeto com HTML e Angular</w:t>
+      </w:r>
+    </w:p>
+    <w:p>
+      <w:pPr>
+        <w:spacing w:line="360" w:lineRule="auto"/>
+        <w:jc w:val="both"/>
+        <w:rPr>
           <w:rFonts w:ascii="Times New Roman" w:eastAsia="Times New Roman" w:hAnsi="Times New Roman" w:cs="Times New Roman"/>
           <w:b/>
           <w:color w:val="0D0D0D"/>
@@ -3823,35 +3864,6 @@
           <w:szCs w:val="24"/>
         </w:rPr>
       </w:pPr>
-      <w:r>
-        <w:rPr>
-          <w:rFonts w:ascii="Roboto" w:eastAsia="Roboto" w:hAnsi="Roboto" w:cs="Roboto"/>
-          <w:color w:val="0D0D0D"/>
-          <w:sz w:val="24"/>
-          <w:szCs w:val="24"/>
-        </w:rPr>
-        <w:t xml:space="preserve">    5.2 50% Front </w:t>
-      </w:r>
-      <w:proofErr w:type="spellStart"/>
-      <w:r>
-        <w:rPr>
-          <w:rFonts w:ascii="Roboto" w:eastAsia="Roboto" w:hAnsi="Roboto" w:cs="Roboto"/>
-          <w:color w:val="0D0D0D"/>
-          <w:sz w:val="24"/>
-          <w:szCs w:val="24"/>
-        </w:rPr>
-        <w:t>End</w:t>
-      </w:r>
-      <w:proofErr w:type="spellEnd"/>
-      <w:r>
-        <w:rPr>
-          <w:rFonts w:ascii="Roboto" w:eastAsia="Roboto" w:hAnsi="Roboto" w:cs="Roboto"/>
-          <w:color w:val="0D0D0D"/>
-          <w:sz w:val="24"/>
-          <w:szCs w:val="24"/>
-        </w:rPr>
-        <w:t xml:space="preserve"> projeto com HTML e Angular</w:t>
-      </w:r>
       <w:r>
         <w:rPr>
           <w:rFonts w:ascii="Roboto" w:eastAsia="Roboto" w:hAnsi="Roboto" w:cs="Roboto"/>
@@ -6799,7 +6811,7 @@
         <w:noProof/>
       </w:rPr>
       <w:pict w14:anchorId="7DF8C9AF">
-        <v:rect id="Retângulo 1" o:spid="_x0000_s1025" style="position:absolute;margin-left:-107.55pt;margin-top:-.35pt;width:27.45pt;height:15.15pt;z-index:251658240;visibility:visible;mso-position-horizontal:right;mso-position-horizontal-relative:left-margin-area;mso-position-vertical-relative:bottom-margin-area" o:gfxdata="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" filled="f" stroked="f">
+        <v:rect id="Retângulo 1" o:spid="_x0000_s1025" style="position:absolute;margin-left:-131.3pt;margin-top:-.35pt;width:27.45pt;height:15.15pt;z-index:251658240;visibility:visible;mso-position-horizontal:right;mso-position-horizontal-relative:left-margin-area;mso-position-vertical-relative:bottom-margin-area" o:gfxdata="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" filled="f" stroked="f">
           <v:textbox inset="0,0,0,0">
             <w:txbxContent>
               <w:p>

</xml_diff>